<commit_message>
Cambios de codigo e informe
Se realizaron varios cambios al codigo debido a que los resultados discrepaban con lo escrito anteriormente, debe verificarse utilizando la base hogares_final_unida.csv.

Queda pendiente la discusion, limpieza y presentacion del punto  de la primera parte y toda la segunada parte.
</commit_message>
<xml_diff>
--- a/TP02/Informe_TP2_Grupo3.docx
+++ b/TP02/Informe_TP2_Grupo3.docx
@@ -1,6 +1,6 @@
 
 <file path=word/document.xml><?xml version="1.0" encoding="utf-8"?>
-<w:document xmlns:wpc="http://schemas.microsoft.com/office/word/2010/wordprocessingCanvas" xmlns:cx="http://schemas.microsoft.com/office/drawing/2014/chartex" xmlns:cx1="http://schemas.microsoft.com/office/drawing/2015/9/8/chartex" xmlns:cx2="http://schemas.microsoft.com/office/drawing/2015/10/21/chartex" xmlns:cx3="http://schemas.microsoft.com/office/drawing/2016/5/9/chartex" xmlns:cx4="http://schemas.microsoft.com/office/drawing/2016/5/10/chartex" xmlns:cx5="http://schemas.microsoft.com/office/drawing/2016/5/11/chartex" xmlns:cx6="http://schemas.microsoft.com/office/drawing/2016/5/12/chartex" xmlns:cx7="http://schemas.microsoft.com/office/drawing/2016/5/13/chartex" xmlns:cx8="http://schemas.microsoft.com/office/drawing/2016/5/14/chartex" xmlns:mc="http://schemas.openxmlformats.org/markup-compatibility/2006" xmlns:aink="http://schemas.microsoft.com/office/drawing/2016/ink" xmlns:am3d="http://schemas.microsoft.com/office/drawing/2017/model3d" xmlns:o="urn:schemas-microsoft-com:office:office" xmlns:oel="http://schemas.microsoft.com/office/2019/extlst" xmlns:r="http://schemas.openxmlformats.org/officeDocument/2006/relationships" xmlns:m="http://schemas.openxmlformats.org/officeDocument/2006/math" xmlns:v="urn:schemas-microsoft-com:vml" xmlns:wp14="http://schemas.microsoft.com/office/word/2010/wordprocessingDrawing" xmlns:wp="http://schemas.openxmlformats.org/drawingml/2006/wordprocessingDrawing" xmlns:w10="urn:schemas-microsoft-com:office:word" xmlns:w="http://schemas.openxmlformats.org/wordprocessingml/2006/main" xmlns:w14="http://schemas.microsoft.com/office/word/2010/wordml" xmlns:w15="http://schemas.microsoft.com/office/word/2012/wordml" xmlns:w16cex="http://schemas.microsoft.com/office/word/2018/wordml/cex" xmlns:w16cid="http://schemas.microsoft.com/office/word/2016/wordml/cid" xmlns:w16="http://schemas.microsoft.com/office/word/2018/wordml" xmlns:w16du="http://schemas.microsoft.com/office/word/2023/wordml/word16du" xmlns:w16sdtdh="http://schemas.microsoft.com/office/word/2020/wordml/sdtdatahash" xmlns:w16sdtfl="http://schemas.microsoft.com/office/word/2024/wordml/sdtformatlock" xmlns:w16se="http://schemas.microsoft.com/office/word/2015/wordml/symex" xmlns:wpg="http://schemas.microsoft.com/office/word/2010/wordprocessingGroup" xmlns:wpi="http://schemas.microsoft.com/office/word/2010/wordprocessingInk" xmlns:wne="http://schemas.microsoft.com/office/word/2006/wordml" xmlns:wps="http://schemas.microsoft.com/office/word/2010/wordprocessingShape" mc:Ignorable="w14 w15 w16se w16cid w16 w16cex w16sdtdh w16sdtfl w16du wp14">
+<w:document xmlns:wpc="http://schemas.microsoft.com/office/word/2010/wordprocessingCanvas" xmlns:cx="http://schemas.microsoft.com/office/drawing/2014/chartex" xmlns:cx1="http://schemas.microsoft.com/office/drawing/2015/9/8/chartex" xmlns:cx2="http://schemas.microsoft.com/office/drawing/2015/10/21/chartex" xmlns:cx3="http://schemas.microsoft.com/office/drawing/2016/5/9/chartex" xmlns:cx4="http://schemas.microsoft.com/office/drawing/2016/5/10/chartex" xmlns:cx5="http://schemas.microsoft.com/office/drawing/2016/5/11/chartex" xmlns:cx6="http://schemas.microsoft.com/office/drawing/2016/5/12/chartex" xmlns:cx7="http://schemas.microsoft.com/office/drawing/2016/5/13/chartex" xmlns:cx8="http://schemas.microsoft.com/office/drawing/2016/5/14/chartex" xmlns:mc="http://schemas.openxmlformats.org/markup-compatibility/2006" xmlns:aink="http://schemas.microsoft.com/office/drawing/2016/ink" xmlns:am3d="http://schemas.microsoft.com/office/drawing/2017/model3d" xmlns:o="urn:schemas-microsoft-com:office:office" xmlns:r="http://schemas.openxmlformats.org/officeDocument/2006/relationships" xmlns:m="http://schemas.openxmlformats.org/officeDocument/2006/math" xmlns:v="urn:schemas-microsoft-com:vml" xmlns:wp14="http://schemas.microsoft.com/office/word/2010/wordprocessingDrawing" xmlns:wp="http://schemas.openxmlformats.org/drawingml/2006/wordprocessingDrawing" xmlns:w10="urn:schemas-microsoft-com:office:word" xmlns:w="http://schemas.openxmlformats.org/wordprocessingml/2006/main" xmlns:w14="http://schemas.microsoft.com/office/word/2010/wordml" xmlns:w15="http://schemas.microsoft.com/office/word/2012/wordml" xmlns:w16cex="http://schemas.microsoft.com/office/word/2018/wordml/cex" xmlns:w16cid="http://schemas.microsoft.com/office/word/2016/wordml/cid" xmlns:w16="http://schemas.microsoft.com/office/word/2018/wordml" xmlns:w16sdtdh="http://schemas.microsoft.com/office/word/2020/wordml/sdtdatahash" xmlns:w16se="http://schemas.microsoft.com/office/word/2015/wordml/symex" xmlns:wpg="http://schemas.microsoft.com/office/word/2010/wordprocessingGroup" xmlns:wpi="http://schemas.microsoft.com/office/word/2010/wordprocessingInk" xmlns:wne="http://schemas.microsoft.com/office/word/2006/wordml" xmlns:wps="http://schemas.microsoft.com/office/word/2010/wordprocessingShape" mc:Ignorable="w14 w15 w16se w16cid w16 w16cex w16sdtdh wp14">
   <w:body>
     <w:p>
       <w:pPr>
@@ -578,13 +578,43 @@
         <w:pStyle w:val="NormalWeb"/>
       </w:pPr>
       <w:r>
-        <w:t>El análisis descriptivo de la variable edad (ch06) muestra que la muestra está compuesta por 31.958 observaciones, con una edad promedio de 32,5 años y una desviación estándar de 21 años, lo que evidencia una distribución bastante amplia. La edad mínima registrada es de 1 año y la máxima de 97 años.</w:t>
+        <w:t xml:space="preserve">El análisis descriptivo de la variable edad (ch06) muestra que la muestra está compuesta por </w:t>
+      </w:r>
+      <w:r>
+        <w:t>23.569</w:t>
+      </w:r>
+      <w:r>
+        <w:t xml:space="preserve"> observaciones, con una edad promedio de 32,5 años y una desviación estándar de </w:t>
+      </w:r>
+      <w:r>
+        <w:t>22</w:t>
+      </w:r>
+      <w:r>
+        <w:t xml:space="preserve"> años, lo que evidencia una distribución bastante amplia. La edad mínima registrada es de 1 año y la máxima de 97 años.</w:t>
       </w:r>
       <w:r>
         <w:t xml:space="preserve"> </w:t>
       </w:r>
       <w:r>
-        <w:t>Al desagregar por condición de pobreza, se observa que los hogares no pobres presentan una edad promedio de 34,2 años, mientras que los hogares pobres tienen una media significativamente menor, de 24,1 años, reflejando una población más joven.</w:t>
+        <w:t>Al desagregar por condición de pobreza, se observa que los hogares no pobres presentan una edad promedio de 3</w:t>
+      </w:r>
+      <w:r>
+        <w:t>6</w:t>
+      </w:r>
+      <w:r>
+        <w:t>,</w:t>
+      </w:r>
+      <w:r>
+        <w:t>7</w:t>
+      </w:r>
+      <w:r>
+        <w:t xml:space="preserve"> años, mientras que los hogares pobres tienen una media significativamente menor, de 24,</w:t>
+      </w:r>
+      <w:r>
+        <w:t xml:space="preserve">3 </w:t>
+      </w:r>
+      <w:r>
+        <w:t>años, reflejando una población más joven.</w:t>
       </w:r>
     </w:p>
     <w:p>
@@ -592,14 +622,49 @@
         <w:pStyle w:val="NormalWeb"/>
       </w:pPr>
       <w:r>
-        <w:rPr>
-          <w:noProof/>
-        </w:rPr>
+        <w:t>En cuanto a los gráficos, el histograma muestra una mayor concentración de individuos entre los 20 y 40 años, con una caída</w:t>
+      </w:r>
+      <w:r>
+        <w:t xml:space="preserve"> casi constante</w:t>
+      </w:r>
+      <w:r>
+        <w:t xml:space="preserve"> hacia edades avanzadas</w:t>
+      </w:r>
+      <w:r>
+        <w:t xml:space="preserve"> en torno a los 50 a</w:t>
+      </w:r>
+      <w:r>
+        <w:rPr>
+          <w:lang w:val="es-HN"/>
+        </w:rPr>
+        <w:t>años</w:t>
+      </w:r>
+      <w:r>
+        <w:t>. El gráfico de densidad (KDE), por su parte, evidencia que la distribución etaria de los hogares pobres está desplazada hacia la izquierda</w:t>
+      </w:r>
+      <w:r>
+        <w:t xml:space="preserve"> con una fuerte concentración alrededor de los </w:t>
+      </w:r>
+      <w:r>
+        <w:t>15</w:t>
+      </w:r>
+      <w:r>
+        <w:t xml:space="preserve"> años</w:t>
+      </w:r>
+      <w:r>
+        <w:t>, indicando que la pobreza afecta con mayor intensidad a grupos etarios más jóvenes.</w:t>
+      </w:r>
+    </w:p>
+    <w:p>
+      <w:pPr>
+        <w:pStyle w:val="NormalWeb"/>
+      </w:pPr>
+      <w:r>
         <w:drawing>
-          <wp:inline distT="0" distB="0" distL="0" distR="0" wp14:anchorId="41CA0CE3" wp14:editId="46A553B9">
-            <wp:extent cx="5400040" cy="2169160"/>
-            <wp:effectExtent l="0" t="0" r="0" b="2540"/>
-            <wp:docPr id="1895160306" name="Imagen 1" descr="Gráfico, Histograma&#10;&#10;El contenido generado por IA puede ser incorrecto."/>
+          <wp:inline distT="0" distB="0" distL="0" distR="0" wp14:anchorId="195D55AB" wp14:editId="71524C48">
+            <wp:extent cx="5400040" cy="2225675"/>
+            <wp:effectExtent l="0" t="0" r="0" b="3175"/>
+            <wp:docPr id="2" name="Imagen 2"/>
             <wp:cNvGraphicFramePr>
               <a:graphicFrameLocks xmlns:a="http://schemas.openxmlformats.org/drawingml/2006/main" noChangeAspect="1"/>
             </wp:cNvGraphicFramePr>
@@ -607,7 +672,7 @@
               <a:graphicData uri="http://schemas.openxmlformats.org/drawingml/2006/picture">
                 <pic:pic xmlns:pic="http://schemas.openxmlformats.org/drawingml/2006/picture">
                   <pic:nvPicPr>
-                    <pic:cNvPr id="1895160306" name="Imagen 1" descr="Gráfico, Histograma&#10;&#10;El contenido generado por IA puede ser incorrecto."/>
+                    <pic:cNvPr id="1" name=""/>
                     <pic:cNvPicPr/>
                   </pic:nvPicPr>
                   <pic:blipFill>
@@ -619,7 +684,7 @@
                   <pic:spPr>
                     <a:xfrm>
                       <a:off x="0" y="0"/>
-                      <a:ext cx="5400040" cy="2169160"/>
+                      <a:ext cx="5400040" cy="2225675"/>
                     </a:xfrm>
                     <a:prstGeom prst="rect">
                       <a:avLst/>
@@ -631,10 +696,6 @@
           </wp:inline>
         </w:drawing>
       </w:r>
-      <w:r>
-        <w:br/>
-        <w:t>En cuanto a los gráficos, el histograma muestra una mayor concentración de individuos entre los 20 y 40 años, con una leve caída hacia edades avanzadas. El gráfico de densidad (KDE), por su parte, evidencia que la distribución etaria de los hogares pobres está desplazada hacia la izquierda, indicando que la pobreza afecta con mayor intensidad a grupos etarios más jóvenes.</w:t>
-      </w:r>
     </w:p>
     <w:p>
       <w:pPr>
@@ -661,30 +722,27 @@
         <w:pStyle w:val="NormalWeb"/>
       </w:pPr>
       <w:r>
-        <w:rPr>
-          <w:noProof/>
-        </w:rPr>
         <w:drawing>
-          <wp:anchor distT="0" distB="0" distL="114300" distR="114300" simplePos="0" relativeHeight="251660288" behindDoc="0" locked="0" layoutInCell="1" allowOverlap="1" wp14:anchorId="5380ABA2" wp14:editId="7BA86ACF">
+          <wp:anchor distT="0" distB="0" distL="114300" distR="114300" simplePos="0" relativeHeight="251660288" behindDoc="1" locked="0" layoutInCell="1" allowOverlap="1" wp14:anchorId="5090B910" wp14:editId="4EFF6AAA">
             <wp:simplePos x="0" y="0"/>
             <wp:positionH relativeFrom="column">
-              <wp:posOffset>2644140</wp:posOffset>
+              <wp:posOffset>2342515</wp:posOffset>
             </wp:positionH>
             <wp:positionV relativeFrom="paragraph">
-              <wp:posOffset>643890</wp:posOffset>
+              <wp:posOffset>551815</wp:posOffset>
             </wp:positionV>
-            <wp:extent cx="2540341" cy="1666875"/>
-            <wp:effectExtent l="0" t="0" r="0" b="0"/>
-            <wp:wrapThrough wrapText="bothSides">
+            <wp:extent cx="3414395" cy="2279650"/>
+            <wp:effectExtent l="0" t="0" r="0" b="6350"/>
+            <wp:wrapTight wrapText="bothSides">
               <wp:wrapPolygon edited="0">
                 <wp:start x="0" y="0"/>
-                <wp:lineTo x="0" y="21230"/>
-                <wp:lineTo x="21384" y="21230"/>
-                <wp:lineTo x="21384" y="0"/>
+                <wp:lineTo x="0" y="21480"/>
+                <wp:lineTo x="21451" y="21480"/>
+                <wp:lineTo x="21451" y="0"/>
                 <wp:lineTo x="0" y="0"/>
               </wp:wrapPolygon>
-            </wp:wrapThrough>
-            <wp:docPr id="42814176" name="Imagen 1" descr="Gráfico, Histograma&#10;&#10;El contenido generado por IA puede ser incorrecto."/>
+            </wp:wrapTight>
+            <wp:docPr id="1" name="Imagen 1"/>
             <wp:cNvGraphicFramePr>
               <a:graphicFrameLocks xmlns:a="http://schemas.openxmlformats.org/drawingml/2006/main" noChangeAspect="1"/>
             </wp:cNvGraphicFramePr>
@@ -692,11 +750,11 @@
               <a:graphicData uri="http://schemas.openxmlformats.org/drawingml/2006/picture">
                 <pic:pic xmlns:pic="http://schemas.openxmlformats.org/drawingml/2006/picture">
                   <pic:nvPicPr>
-                    <pic:cNvPr id="42814176" name="Imagen 1" descr="Gráfico, Histograma&#10;&#10;El contenido generado por IA puede ser incorrecto."/>
+                    <pic:cNvPr id="1" name=""/>
                     <pic:cNvPicPr/>
                   </pic:nvPicPr>
                   <pic:blipFill>
-                    <a:blip r:embed="rId7" cstate="print">
+                    <a:blip r:embed="rId7">
                       <a:extLst>
                         <a:ext uri="{28A0092B-C50C-407E-A947-70E740481C1C}">
                           <a14:useLocalDpi xmlns:a14="http://schemas.microsoft.com/office/drawing/2010/main" val="0"/>
@@ -710,7 +768,7 @@
                   <pic:spPr>
                     <a:xfrm>
                       <a:off x="0" y="0"/>
-                      <a:ext cx="2540341" cy="1666875"/>
+                      <a:ext cx="3414395" cy="2279650"/>
                     </a:xfrm>
                     <a:prstGeom prst="rect">
                       <a:avLst/>
@@ -719,11 +777,65 @@
                 </pic:pic>
               </a:graphicData>
             </a:graphic>
+            <wp14:sizeRelH relativeFrom="margin">
+              <wp14:pctWidth>0</wp14:pctWidth>
+            </wp14:sizeRelH>
+            <wp14:sizeRelV relativeFrom="margin">
+              <wp14:pctHeight>0</wp14:pctHeight>
+            </wp14:sizeRelV>
           </wp:anchor>
         </w:drawing>
       </w:r>
       <w:r>
-        <w:t>La variable educ, que mide la cantidad de años de educación formal, presenta un promedio de 6 años con una desviación estándar de aproximadamente 4,85, lo que indica una alta dispersión en el nivel educativo alcanzado entre los individuos. El valor mínimo es 0 años (personas sin educación formal) y el máximo es 18 años, correspondiente a quienes completaron estudios de posgrado. La mediana (p50) es de 5 años, lo que sugiere que al menos la mitad de los encuestados no completó la educación primaria. En el histograma, la distribución se concentra en los primeros años de escolaridad, con una caída progresiva hacia los niveles educativos más altos, reflejando un patrón de baja escolarización promedio en la muestra analizada.</w:t>
+        <w:t>La variable</w:t>
+      </w:r>
+      <w:r>
+        <w:t xml:space="preserve"> de años de educación</w:t>
+      </w:r>
+      <w:r>
+        <w:t xml:space="preserve"> </w:t>
+      </w:r>
+      <w:r>
+        <w:t>(</w:t>
+      </w:r>
+      <w:r>
+        <w:t>educ</w:t>
+      </w:r>
+      <w:r>
+        <w:t>)</w:t>
+      </w:r>
+      <w:r>
+        <w:t>, que mide la cantidad de años de educación formal, presenta un promedio de 6 años con una desviación estándar de aproximadamente 4,</w:t>
+      </w:r>
+      <w:r>
+        <w:t>72</w:t>
+      </w:r>
+      <w:r>
+        <w:t xml:space="preserve">, lo que indica una alta dispersión en el nivel educativo alcanzado entre los individuos. El valor mínimo es 0 años (personas sin educación formal) y el máximo es 18 años, correspondiente a quienes completaron estudios de posgrado. La mediana (p50) </w:t>
+      </w:r>
+      <w:r>
+        <w:t>coincide con la media en 6 años</w:t>
+      </w:r>
+      <w:r>
+        <w:t>, lo que sugiere que al menos la mitad de los encuestados completó la educación primaria</w:t>
+      </w:r>
+      <w:r>
+        <w:t>, esta alineación también indica cierta simetría entre los valores alrededor de la media</w:t>
+      </w:r>
+      <w:r>
+        <w:t>. En el histograma, la distribución se concentra en los primeros años de escolaridad, con una caída progresiva hacia los niveles educativos más altos</w:t>
+      </w:r>
+      <w:r>
+        <w:t xml:space="preserve"> mostrando</w:t>
+      </w:r>
+      <w:r>
+        <w:t xml:space="preserve"> fuertes concentraciones en la media</w:t>
+      </w:r>
+      <w:r>
+        <w:t xml:space="preserve"> y alrededor de los 10 años de estudio</w:t>
+      </w:r>
+      <w:r>
+        <w:t>, reflejando un patrón de baja escolarización promedio en la muestra analizada.</w:t>
       </w:r>
     </w:p>
     <w:p>
@@ -760,26 +872,84 @@
         <w:rPr>
           <w:rFonts w:ascii="Times New Roman" w:eastAsia="Century Schoolbook" w:hAnsi="Times New Roman" w:cs="Times New Roman"/>
         </w:rPr>
-        <w:lastRenderedPageBreak/>
-        <w:t>La distribución del ingreso total familiar ajustado a 2025 muestra una alta dispersión, con un promedio de 1.593.684 pesos, un valor mínimo de 10.000 y un máximo de 26.000.000 pesos, lo que evidencia la existencia de hogares con ingresos muy heterogéneos. En el Panel A, el histograma refleja una concentración de hogares en el rango medio-bajo de ingresos, mientras que algunos hogares se encuentran en niveles extremadamente altos, generando una cola larga hacia la derecha. En el Panel B, las distribuciones kernel muestran que los hogares pobres se concentran en valores bajos de ingreso, por debajo de la línea de pobreza, mientras que los hogares no pobres presentan una distribución más amplia y desplazada hacia ingresos mayores.</w:t>
-      </w:r>
-    </w:p>
-    <w:p>
-      <w:pPr>
+        <w:t xml:space="preserve">La distribución del ingreso total familiar ajustado a 2025 muestra una alta dispersión, con un promedio de </w:t>
+      </w:r>
+      <w:r>
         <w:rPr>
           <w:rFonts w:ascii="Times New Roman" w:eastAsia="Century Schoolbook" w:hAnsi="Times New Roman" w:cs="Times New Roman"/>
         </w:rPr>
-      </w:pPr>
+        <w:t>926</w:t>
+      </w:r>
       <w:r>
         <w:rPr>
           <w:rFonts w:ascii="Times New Roman" w:eastAsia="Century Schoolbook" w:hAnsi="Times New Roman" w:cs="Times New Roman"/>
-          <w:noProof/>
+        </w:rPr>
+        <w:t>.</w:t>
+      </w:r>
+      <w:r>
+        <w:rPr>
+          <w:rFonts w:ascii="Times New Roman" w:eastAsia="Century Schoolbook" w:hAnsi="Times New Roman" w:cs="Times New Roman"/>
+        </w:rPr>
+        <w:t>482</w:t>
+      </w:r>
+      <w:r>
+        <w:rPr>
+          <w:rFonts w:ascii="Times New Roman" w:eastAsia="Century Schoolbook" w:hAnsi="Times New Roman" w:cs="Times New Roman"/>
+        </w:rPr>
+        <w:t xml:space="preserve"> </w:t>
+      </w:r>
+      <w:r>
+        <w:rPr>
+          <w:rFonts w:ascii="Times New Roman" w:eastAsia="Century Schoolbook" w:hAnsi="Times New Roman" w:cs="Times New Roman"/>
+        </w:rPr>
+        <w:t>pesos, un valor mínimo de</w:t>
+      </w:r>
+      <w:r>
+        <w:rPr>
+          <w:rFonts w:ascii="Times New Roman" w:eastAsia="Century Schoolbook" w:hAnsi="Times New Roman" w:cs="Times New Roman"/>
+        </w:rPr>
+        <w:t xml:space="preserve"> 8.496</w:t>
+      </w:r>
+      <w:r>
+        <w:rPr>
+          <w:rFonts w:ascii="Times New Roman" w:eastAsia="Century Schoolbook" w:hAnsi="Times New Roman" w:cs="Times New Roman"/>
+        </w:rPr>
+        <w:t xml:space="preserve"> y un máximo de 26.000.000 pesos, lo que evidencia la existencia de hogares con ingresos muy heterogéneos</w:t>
+      </w:r>
+      <w:r>
+        <w:rPr>
+          <w:rFonts w:ascii="Times New Roman" w:eastAsia="Century Schoolbook" w:hAnsi="Times New Roman" w:cs="Times New Roman"/>
+        </w:rPr>
+        <w:t xml:space="preserve">. En el Panel A, el histograma refleja </w:t>
+      </w:r>
+      <w:r>
+        <w:rPr>
+          <w:rFonts w:ascii="Times New Roman" w:eastAsia="Century Schoolbook" w:hAnsi="Times New Roman" w:cs="Times New Roman"/>
+        </w:rPr>
+        <w:t xml:space="preserve">que la mayoría de los hogares perciben un ingreso menor a los 5 millones pero ubicándose la gran mayoría por encima de la línea de la pobreza. </w:t>
+      </w:r>
+      <w:r>
+        <w:rPr>
+          <w:rFonts w:ascii="Times New Roman" w:eastAsia="Century Schoolbook" w:hAnsi="Times New Roman" w:cs="Times New Roman"/>
+        </w:rPr>
+        <w:t>En el Panel B, las distribuciones kernel muestran que los hogares pobres se concentran en valores bajos de ingreso, por debajo de la línea de pobreza, mientras que los hogares no pobres presentan una distribución más amplia y desplazada hacia ingresos mayores.</w:t>
+      </w:r>
+    </w:p>
+    <w:p>
+      <w:pPr>
+        <w:rPr>
+          <w:rFonts w:ascii="Times New Roman" w:eastAsia="Century Schoolbook" w:hAnsi="Times New Roman" w:cs="Times New Roman"/>
+        </w:rPr>
+      </w:pPr>
+      <w:r>
+        <w:rPr>
+          <w:rFonts w:ascii="Times New Roman" w:eastAsia="Century Schoolbook" w:hAnsi="Times New Roman" w:cs="Times New Roman"/>
         </w:rPr>
         <w:drawing>
-          <wp:inline distT="0" distB="0" distL="0" distR="0" wp14:anchorId="5F58728A" wp14:editId="1AB9FF04">
-            <wp:extent cx="5400040" cy="1993265"/>
-            <wp:effectExtent l="0" t="0" r="0" b="6985"/>
-            <wp:docPr id="1124593069" name="Imagen 1" descr="Gráfico, Histograma&#10;&#10;El contenido generado por IA puede ser incorrecto."/>
+          <wp:inline distT="0" distB="0" distL="0" distR="0" wp14:anchorId="1041E92F" wp14:editId="1885189F">
+            <wp:extent cx="5400040" cy="2001520"/>
+            <wp:effectExtent l="0" t="0" r="0" b="0"/>
+            <wp:docPr id="4" name="Imagen 4"/>
             <wp:cNvGraphicFramePr>
               <a:graphicFrameLocks xmlns:a="http://schemas.openxmlformats.org/drawingml/2006/main" noChangeAspect="1"/>
             </wp:cNvGraphicFramePr>
@@ -787,7 +957,7 @@
               <a:graphicData uri="http://schemas.openxmlformats.org/drawingml/2006/picture">
                 <pic:pic xmlns:pic="http://schemas.openxmlformats.org/drawingml/2006/picture">
                   <pic:nvPicPr>
-                    <pic:cNvPr id="1124593069" name="Imagen 1" descr="Gráfico, Histograma&#10;&#10;El contenido generado por IA puede ser incorrecto."/>
+                    <pic:cNvPr id="1" name=""/>
                     <pic:cNvPicPr/>
                   </pic:nvPicPr>
                   <pic:blipFill>
@@ -799,7 +969,7 @@
                   <pic:spPr>
                     <a:xfrm>
                       <a:off x="0" y="0"/>
-                      <a:ext cx="5400040" cy="1993265"/>
+                      <a:ext cx="5400040" cy="2001520"/>
                     </a:xfrm>
                     <a:prstGeom prst="rect">
                       <a:avLst/>
@@ -852,11 +1022,16 @@
       <w:pPr>
         <w:rPr>
           <w:rFonts w:ascii="Times New Roman" w:eastAsia="Century Schoolbook" w:hAnsi="Times New Roman" w:cs="Times New Roman"/>
-          <w:b/>
-          <w:bCs/>
           <w:lang w:val="es-US"/>
         </w:rPr>
       </w:pPr>
+      <w:r>
+        <w:rPr>
+          <w:rFonts w:ascii="Times New Roman" w:eastAsia="Century Schoolbook" w:hAnsi="Times New Roman" w:cs="Times New Roman"/>
+          <w:lang w:val="es-US"/>
+        </w:rPr>
+        <w:t>Los jefes de hogar trabajaron en promedio 15 horas con una desviación típica de 32 horas lo que indica una enorme variabilidad en el acumulado de horas dedicadas al trabajo en las diferentes ocupaciones</w:t>
+      </w:r>
     </w:p>
     <w:p>
       <w:pPr>
@@ -2006,7 +2181,7 @@
 </file>
 
 <file path=word/numbering.xml><?xml version="1.0" encoding="utf-8"?>
-<w:numbering xmlns:wpc="http://schemas.microsoft.com/office/word/2010/wordprocessingCanvas" xmlns:cx="http://schemas.microsoft.com/office/drawing/2014/chartex" xmlns:cx1="http://schemas.microsoft.com/office/drawing/2015/9/8/chartex" xmlns:cx2="http://schemas.microsoft.com/office/drawing/2015/10/21/chartex" xmlns:cx3="http://schemas.microsoft.com/office/drawing/2016/5/9/chartex" xmlns:cx4="http://schemas.microsoft.com/office/drawing/2016/5/10/chartex" xmlns:cx5="http://schemas.microsoft.com/office/drawing/2016/5/11/chartex" xmlns:cx6="http://schemas.microsoft.com/office/drawing/2016/5/12/chartex" xmlns:cx7="http://schemas.microsoft.com/office/drawing/2016/5/13/chartex" xmlns:cx8="http://schemas.microsoft.com/office/drawing/2016/5/14/chartex" xmlns:mc="http://schemas.openxmlformats.org/markup-compatibility/2006" xmlns:aink="http://schemas.microsoft.com/office/drawing/2016/ink" xmlns:am3d="http://schemas.microsoft.com/office/drawing/2017/model3d" xmlns:o="urn:schemas-microsoft-com:office:office" xmlns:oel="http://schemas.microsoft.com/office/2019/extlst" xmlns:r="http://schemas.openxmlformats.org/officeDocument/2006/relationships" xmlns:m="http://schemas.openxmlformats.org/officeDocument/2006/math" xmlns:v="urn:schemas-microsoft-com:vml" xmlns:wp14="http://schemas.microsoft.com/office/word/2010/wordprocessingDrawing" xmlns:wp="http://schemas.openxmlformats.org/drawingml/2006/wordprocessingDrawing" xmlns:w10="urn:schemas-microsoft-com:office:word" xmlns:w="http://schemas.openxmlformats.org/wordprocessingml/2006/main" xmlns:w14="http://schemas.microsoft.com/office/word/2010/wordml" xmlns:w15="http://schemas.microsoft.com/office/word/2012/wordml" xmlns:w16cex="http://schemas.microsoft.com/office/word/2018/wordml/cex" xmlns:w16cid="http://schemas.microsoft.com/office/word/2016/wordml/cid" xmlns:w16="http://schemas.microsoft.com/office/word/2018/wordml" xmlns:w16du="http://schemas.microsoft.com/office/word/2023/wordml/word16du" xmlns:w16sdtdh="http://schemas.microsoft.com/office/word/2020/wordml/sdtdatahash" xmlns:w16sdtfl="http://schemas.microsoft.com/office/word/2024/wordml/sdtformatlock" xmlns:w16se="http://schemas.microsoft.com/office/word/2015/wordml/symex" xmlns:wpg="http://schemas.microsoft.com/office/word/2010/wordprocessingGroup" xmlns:wpi="http://schemas.microsoft.com/office/word/2010/wordprocessingInk" xmlns:wne="http://schemas.microsoft.com/office/word/2006/wordml" xmlns:wps="http://schemas.microsoft.com/office/word/2010/wordprocessingShape" mc:Ignorable="w14 w15 w16se w16cid w16 w16cex w16sdtdh w16sdtfl w16du wp14">
+<w:numbering xmlns:wpc="http://schemas.microsoft.com/office/word/2010/wordprocessingCanvas" xmlns:cx="http://schemas.microsoft.com/office/drawing/2014/chartex" xmlns:cx1="http://schemas.microsoft.com/office/drawing/2015/9/8/chartex" xmlns:cx2="http://schemas.microsoft.com/office/drawing/2015/10/21/chartex" xmlns:cx3="http://schemas.microsoft.com/office/drawing/2016/5/9/chartex" xmlns:cx4="http://schemas.microsoft.com/office/drawing/2016/5/10/chartex" xmlns:cx5="http://schemas.microsoft.com/office/drawing/2016/5/11/chartex" xmlns:cx6="http://schemas.microsoft.com/office/drawing/2016/5/12/chartex" xmlns:cx7="http://schemas.microsoft.com/office/drawing/2016/5/13/chartex" xmlns:cx8="http://schemas.microsoft.com/office/drawing/2016/5/14/chartex" xmlns:mc="http://schemas.openxmlformats.org/markup-compatibility/2006" xmlns:aink="http://schemas.microsoft.com/office/drawing/2016/ink" xmlns:am3d="http://schemas.microsoft.com/office/drawing/2017/model3d" xmlns:o="urn:schemas-microsoft-com:office:office" xmlns:r="http://schemas.openxmlformats.org/officeDocument/2006/relationships" xmlns:m="http://schemas.openxmlformats.org/officeDocument/2006/math" xmlns:v="urn:schemas-microsoft-com:vml" xmlns:wp14="http://schemas.microsoft.com/office/word/2010/wordprocessingDrawing" xmlns:wp="http://schemas.openxmlformats.org/drawingml/2006/wordprocessingDrawing" xmlns:w10="urn:schemas-microsoft-com:office:word" xmlns:w="http://schemas.openxmlformats.org/wordprocessingml/2006/main" xmlns:w14="http://schemas.microsoft.com/office/word/2010/wordml" xmlns:w15="http://schemas.microsoft.com/office/word/2012/wordml" xmlns:w16cex="http://schemas.microsoft.com/office/word/2018/wordml/cex" xmlns:w16cid="http://schemas.microsoft.com/office/word/2016/wordml/cid" xmlns:w16="http://schemas.microsoft.com/office/word/2018/wordml" xmlns:w16sdtdh="http://schemas.microsoft.com/office/word/2020/wordml/sdtdatahash" xmlns:w16se="http://schemas.microsoft.com/office/word/2015/wordml/symex" xmlns:wpg="http://schemas.microsoft.com/office/word/2010/wordprocessingGroup" xmlns:wpi="http://schemas.microsoft.com/office/word/2010/wordprocessingInk" xmlns:wne="http://schemas.microsoft.com/office/word/2006/wordml" xmlns:wps="http://schemas.microsoft.com/office/word/2010/wordprocessingShape" mc:Ignorable="w14 w15 w16se w16cid w16 w16cex w16sdtdh wp14">
   <w:abstractNum w:abstractNumId="0" w15:restartNumberingAfterBreak="0">
     <w:nsid w:val="1075069A"/>
     <w:multiLevelType w:val="hybridMultilevel"/>
@@ -2185,17 +2360,17 @@
       </w:pPr>
     </w:lvl>
   </w:abstractNum>
-  <w:num w:numId="1" w16cid:durableId="1826388731">
+  <w:num w:numId="1">
     <w:abstractNumId w:val="1"/>
   </w:num>
-  <w:num w:numId="2" w16cid:durableId="1723141567">
+  <w:num w:numId="2">
     <w:abstractNumId w:val="0"/>
   </w:num>
 </w:numbering>
 </file>
 
 <file path=word/styles.xml><?xml version="1.0" encoding="utf-8"?>
-<w:styles xmlns:mc="http://schemas.openxmlformats.org/markup-compatibility/2006" xmlns:r="http://schemas.openxmlformats.org/officeDocument/2006/relationships" xmlns:w="http://schemas.openxmlformats.org/wordprocessingml/2006/main" xmlns:w14="http://schemas.microsoft.com/office/word/2010/wordml" xmlns:w15="http://schemas.microsoft.com/office/word/2012/wordml" xmlns:w16cex="http://schemas.microsoft.com/office/word/2018/wordml/cex" xmlns:w16cid="http://schemas.microsoft.com/office/word/2016/wordml/cid" xmlns:w16="http://schemas.microsoft.com/office/word/2018/wordml" xmlns:w16du="http://schemas.microsoft.com/office/word/2023/wordml/word16du" xmlns:w16sdtdh="http://schemas.microsoft.com/office/word/2020/wordml/sdtdatahash" xmlns:w16sdtfl="http://schemas.microsoft.com/office/word/2024/wordml/sdtformatlock" xmlns:w16se="http://schemas.microsoft.com/office/word/2015/wordml/symex" mc:Ignorable="w14 w15 w16se w16cid w16 w16cex w16sdtdh w16sdtfl w16du">
+<w:styles xmlns:mc="http://schemas.openxmlformats.org/markup-compatibility/2006" xmlns:r="http://schemas.openxmlformats.org/officeDocument/2006/relationships" xmlns:w="http://schemas.openxmlformats.org/wordprocessingml/2006/main" xmlns:w14="http://schemas.microsoft.com/office/word/2010/wordml" xmlns:w15="http://schemas.microsoft.com/office/word/2012/wordml" xmlns:w16cex="http://schemas.microsoft.com/office/word/2018/wordml/cex" xmlns:w16cid="http://schemas.microsoft.com/office/word/2016/wordml/cid" xmlns:w16="http://schemas.microsoft.com/office/word/2018/wordml" xmlns:w16sdtdh="http://schemas.microsoft.com/office/word/2020/wordml/sdtdatahash" xmlns:w16se="http://schemas.microsoft.com/office/word/2015/wordml/symex" mc:Ignorable="w14 w15 w16se w16cid w16 w16cex w16sdtdh">
   <w:docDefaults>
     <w:rPrDefault>
       <w:rPr>

</xml_diff>